<commit_message>
and finally updated the checklist--sorry for so many small commits
</commit_message>
<xml_diff>
--- a/Writing/submitted/checklist.docx
+++ b/Writing/submitted/checklist.docx
@@ -631,6 +631,39 @@
       <w:r>
         <w:rPr>
           <w:rFonts w:ascii="Arial" w:hAnsi="Arial" w:cs="Arial"/>
+          <w:b/>
+          <w:color w:val="9BBB59" w:themeColor="accent3"/>
+          <w:sz w:val="26"/>
+          <w:szCs w:val="26"/>
+        </w:rPr>
+        <w:t xml:space="preserve"> </w:t>
+      </w:r>
+      <w:proofErr w:type="spellStart"/>
+      <w:r>
+        <w:rPr>
+          <w:rFonts w:ascii="Arial" w:hAnsi="Arial" w:cs="Arial"/>
+          <w:b/>
+          <w:color w:val="9BBB59" w:themeColor="accent3"/>
+          <w:sz w:val="26"/>
+          <w:szCs w:val="26"/>
+        </w:rPr>
+        <w:t>X</w:t>
+      </w:r>
+      <w:proofErr w:type="spellEnd"/>
+      <w:r>
+        <w:rPr>
+          <w:rFonts w:ascii="Arial" w:hAnsi="Arial" w:cs="Arial"/>
+          <w:color w:val="1A1A1A"/>
+          <w:sz w:val="26"/>
+          <w:szCs w:val="26"/>
+        </w:rPr>
+        <w:t xml:space="preserve"> </w:t>
+      </w:r>
+      <w:bookmarkStart w:id="0" w:name="_GoBack"/>
+      <w:bookmarkEnd w:id="0"/>
+      <w:r>
+        <w:rPr>
+          <w:rFonts w:ascii="Arial" w:hAnsi="Arial" w:cs="Arial"/>
           <w:color w:val="1A1A1A"/>
           <w:sz w:val="26"/>
           <w:szCs w:val="26"/>
@@ -1069,8 +1102,6 @@
         </w:rPr>
         <w:t xml:space="preserve"> </w:t>
       </w:r>
-      <w:bookmarkStart w:id="0" w:name="_GoBack"/>
-      <w:bookmarkEnd w:id="0"/>
       <w:r>
         <w:rPr>
           <w:rFonts w:ascii="Arial" w:hAnsi="Arial" w:cs="Arial"/>

</xml_diff>